<commit_message>
Converted Part 1 to paragraph (To be edited)
</commit_message>
<xml_diff>
--- a/Webteklec.docx
+++ b/Webteklec.docx
@@ -856,10 +856,6 @@
         <w:keepNext w:val="0"/>
         <w:keepLines w:val="0"/>
         <w:widowControl w:val="1"/>
-        <w:numPr>
-          <w:ilvl w:val="0"/>
-          <w:numId w:val="2"/>
-        </w:numPr>
         <w:pBdr>
           <w:top w:space="0" w:sz="0" w:val="nil"/>
           <w:left w:space="0" w:sz="0" w:val="nil"/>
@@ -869,10 +865,11 @@
         </w:pBdr>
         <w:shd w:fill="auto" w:val="clear"/>
         <w:spacing w:after="0" w:before="0" w:line="360" w:lineRule="auto"/>
-        <w:ind w:left="720" w:right="0" w:hanging="360"/>
-        <w:contextualSpacing w:val="1"/>
+        <w:ind w:right="0" w:firstLine="720"/>
+        <w:contextualSpacing w:val="0"/>
         <w:jc w:val="left"/>
         <w:rPr>
+          <w:rFonts w:ascii="Calibri" w:cs="Calibri" w:eastAsia="Calibri" w:hAnsi="Calibri"/>
           <w:b w:val="0"/>
           <w:i w:val="0"/>
           <w:smallCaps w:val="0"/>
@@ -900,7 +897,163 @@
           <w:vertAlign w:val="baseline"/>
           <w:rtl w:val="0"/>
         </w:rPr>
-        <w:t xml:space="preserve">In September 1994, Berners-Lee established the Internet Consortium (W3C) at the Massachusetts Foundation of Innovation with help from the Safeguard Propelled Exploration Undertakings Agency (DARPA) and the European Commission. </w:t>
+        <w:t xml:space="preserve">In September 1994, Berners-Lee established the Internet Consortium (W3C) at the Massachusetts Foundation of Innovation with help from the Safeguard Propelled Exploration Undertakings Agency (DARPA) and the European Commission. A worldwide data medium which clients can read and compose through PCs associated with the Web. The term is frequently erroneously utilized as an equivalent word for the Web itself, yet the Internet is an administration that works over the Web, as email does. Information framework that enables records to be associated with different reports</w:t>
+      </w:r>
+      <w:r>
+        <w:rPr>
+          <w:rFonts w:ascii="Calibri" w:cs="Calibri" w:eastAsia="Calibri" w:hAnsi="Calibri"/>
+          <w:sz w:val="24"/>
+          <w:szCs w:val="24"/>
+          <w:rtl w:val="0"/>
+        </w:rPr>
+        <w:t xml:space="preserve">. </w:t>
+      </w:r>
+      <w:r>
+        <w:rPr>
+          <w:rFonts w:ascii="Calibri" w:cs="Calibri" w:eastAsia="Calibri" w:hAnsi="Calibri"/>
+          <w:b w:val="0"/>
+          <w:i w:val="0"/>
+          <w:smallCaps w:val="0"/>
+          <w:strike w:val="0"/>
+          <w:color w:val="000000"/>
+          <w:sz w:val="24"/>
+          <w:szCs w:val="24"/>
+          <w:u w:val="none"/>
+          <w:shd w:fill="auto" w:val="clear"/>
+          <w:vertAlign w:val="baseline"/>
+          <w:rtl w:val="0"/>
+        </w:rPr>
+        <w:t xml:space="preserve">A game plan of web servers that lift especially composed records.</w:t>
+      </w:r>
+      <w:r>
+        <w:rPr>
+          <w:rFonts w:ascii="Calibri" w:cs="Calibri" w:eastAsia="Calibri" w:hAnsi="Calibri"/>
+          <w:sz w:val="24"/>
+          <w:szCs w:val="24"/>
+          <w:rtl w:val="0"/>
+        </w:rPr>
+        <w:t xml:space="preserve"> </w:t>
+      </w:r>
+      <w:r>
+        <w:rPr>
+          <w:rFonts w:ascii="Calibri" w:cs="Calibri" w:eastAsia="Calibri" w:hAnsi="Calibri"/>
+          <w:b w:val="0"/>
+          <w:i w:val="0"/>
+          <w:smallCaps w:val="0"/>
+          <w:strike w:val="0"/>
+          <w:color w:val="000000"/>
+          <w:sz w:val="24"/>
+          <w:szCs w:val="24"/>
+          <w:u w:val="none"/>
+          <w:shd w:fill="auto" w:val="clear"/>
+          <w:vertAlign w:val="baseline"/>
+          <w:rtl w:val="0"/>
+        </w:rPr>
+        <w:t xml:space="preserve">Two most prominent programs individuals utilize is the Google Chrome and the Mozilla Firefox.</w:t>
+      </w:r>
+      <w:r>
+        <w:rPr>
+          <w:rFonts w:ascii="Calibri" w:cs="Calibri" w:eastAsia="Calibri" w:hAnsi="Calibri"/>
+          <w:sz w:val="24"/>
+          <w:szCs w:val="24"/>
+          <w:rtl w:val="0"/>
+        </w:rPr>
+        <w:t xml:space="preserve"> </w:t>
+      </w:r>
+      <w:r>
+        <w:rPr>
+          <w:rFonts w:ascii="Calibri" w:cs="Calibri" w:eastAsia="Calibri" w:hAnsi="Calibri"/>
+          <w:b w:val="0"/>
+          <w:i w:val="0"/>
+          <w:smallCaps w:val="0"/>
+          <w:strike w:val="0"/>
+          <w:color w:val="000000"/>
+          <w:sz w:val="24"/>
+          <w:szCs w:val="24"/>
+          <w:u w:val="none"/>
+          <w:shd w:fill="auto" w:val="clear"/>
+          <w:vertAlign w:val="baseline"/>
+          <w:rtl w:val="0"/>
+        </w:rPr>
+        <w:t xml:space="preserve">There are a couple of utilizations called Web programs that make it easy to get to the Internet. </w:t>
+      </w:r>
+      <w:r>
+        <w:rPr>
+          <w:rFonts w:ascii="Calibri" w:cs="Calibri" w:eastAsia="Calibri" w:hAnsi="Calibri"/>
+          <w:sz w:val="24"/>
+          <w:szCs w:val="24"/>
+          <w:rtl w:val="0"/>
+        </w:rPr>
+        <w:t xml:space="preserve"> </w:t>
+      </w:r>
+      <w:r>
+        <w:rPr>
+          <w:rFonts w:ascii="Calibri" w:cs="Calibri" w:eastAsia="Calibri" w:hAnsi="Calibri"/>
+          <w:b w:val="0"/>
+          <w:i w:val="0"/>
+          <w:smallCaps w:val="0"/>
+          <w:strike w:val="0"/>
+          <w:color w:val="000000"/>
+          <w:sz w:val="24"/>
+          <w:szCs w:val="24"/>
+          <w:u w:val="none"/>
+          <w:shd w:fill="auto" w:val="clear"/>
+          <w:vertAlign w:val="baseline"/>
+          <w:rtl w:val="0"/>
+        </w:rPr>
+        <w:t xml:space="preserve">All critical Web districts have adjusted their substance layout and change approach to manage oblige the rapidly extending division of the people getting to the Internet from little screen phones as opposed to broad screen work area and cell phones.</w:t>
+      </w:r>
+      <w:r>
+        <w:rPr>
+          <w:rFonts w:ascii="Calibri" w:cs="Calibri" w:eastAsia="Calibri" w:hAnsi="Calibri"/>
+          <w:sz w:val="24"/>
+          <w:szCs w:val="24"/>
+          <w:rtl w:val="0"/>
+        </w:rPr>
+        <w:t xml:space="preserve"> </w:t>
+      </w:r>
+      <w:r>
+        <w:rPr>
+          <w:rFonts w:ascii="Calibri" w:cs="Calibri" w:eastAsia="Calibri" w:hAnsi="Calibri"/>
+          <w:b w:val="0"/>
+          <w:i w:val="0"/>
+          <w:smallCaps w:val="0"/>
+          <w:strike w:val="0"/>
+          <w:color w:val="000000"/>
+          <w:sz w:val="24"/>
+          <w:szCs w:val="24"/>
+          <w:u w:val="none"/>
+          <w:shd w:fill="auto" w:val="clear"/>
+          <w:vertAlign w:val="baseline"/>
+          <w:rtl w:val="0"/>
+        </w:rPr>
+        <w:t xml:space="preserve">Information system that allows documents to be connected to other documents</w:t>
+      </w:r>
+      <w:r>
+        <w:rPr>
+          <w:rFonts w:ascii="Calibri" w:cs="Calibri" w:eastAsia="Calibri" w:hAnsi="Calibri"/>
+          <w:sz w:val="24"/>
+          <w:szCs w:val="24"/>
+          <w:rtl w:val="0"/>
+        </w:rPr>
+        <w:t xml:space="preserve">. </w:t>
+      </w:r>
+      <w:r>
+        <w:rPr>
+          <w:rFonts w:ascii="Calibri" w:cs="Calibri" w:eastAsia="Calibri" w:hAnsi="Calibri"/>
+          <w:b w:val="0"/>
+          <w:i w:val="0"/>
+          <w:smallCaps w:val="0"/>
+          <w:strike w:val="0"/>
+          <w:color w:val="000000"/>
+          <w:sz w:val="24"/>
+          <w:szCs w:val="24"/>
+          <w:u w:val="none"/>
+          <w:shd w:fill="auto" w:val="clear"/>
+          <w:vertAlign w:val="baseline"/>
+          <w:rtl w:val="0"/>
+        </w:rPr>
+        <w:t xml:space="preserve">A system of internet serves that support especially formatted documents.</w:t>
       </w:r>
     </w:p>
     <w:p>
@@ -908,10 +1061,6 @@
         <w:keepNext w:val="0"/>
         <w:keepLines w:val="0"/>
         <w:widowControl w:val="1"/>
-        <w:numPr>
-          <w:ilvl w:val="0"/>
-          <w:numId w:val="2"/>
-        </w:numPr>
         <w:pBdr>
           <w:top w:space="0" w:sz="0" w:val="nil"/>
           <w:left w:space="0" w:sz="0" w:val="nil"/>
@@ -921,10 +1070,11 @@
         </w:pBdr>
         <w:shd w:fill="auto" w:val="clear"/>
         <w:spacing w:after="0" w:before="0" w:line="360" w:lineRule="auto"/>
-        <w:ind w:left="720" w:right="0" w:hanging="360"/>
-        <w:contextualSpacing w:val="1"/>
+        <w:ind w:right="0"/>
+        <w:contextualSpacing w:val="0"/>
         <w:jc w:val="left"/>
         <w:rPr>
+          <w:rFonts w:ascii="Calibri" w:cs="Calibri" w:eastAsia="Calibri" w:hAnsi="Calibri"/>
           <w:b w:val="0"/>
           <w:i w:val="0"/>
           <w:smallCaps w:val="0"/>
@@ -952,31 +1102,20 @@
           <w:vertAlign w:val="baseline"/>
           <w:rtl w:val="0"/>
         </w:rPr>
-        <w:t xml:space="preserve">A worldwide data medium which clients can read and compose through PCs associated with the Web. The term is frequently erroneously utilized as an equivalent word for the Web itself, yet the Internet is an administration that works over the Web, as email does. </w:t>
-      </w:r>
-    </w:p>
-    <w:p>
-      <w:pPr>
-        <w:keepNext w:val="0"/>
-        <w:keepLines w:val="0"/>
-        <w:widowControl w:val="1"/>
-        <w:numPr>
-          <w:ilvl w:val="0"/>
-          <w:numId w:val="2"/>
-        </w:numPr>
-        <w:pBdr>
-          <w:top w:space="0" w:sz="0" w:val="nil"/>
-          <w:left w:space="0" w:sz="0" w:val="nil"/>
-          <w:bottom w:space="0" w:sz="0" w:val="nil"/>
-          <w:right w:space="0" w:sz="0" w:val="nil"/>
-          <w:between w:space="0" w:sz="0" w:val="nil"/>
-        </w:pBdr>
-        <w:shd w:fill="auto" w:val="clear"/>
-        <w:spacing w:after="0" w:before="0" w:line="360" w:lineRule="auto"/>
-        <w:ind w:left="720" w:right="0" w:hanging="360"/>
-        <w:contextualSpacing w:val="1"/>
-        <w:jc w:val="left"/>
-        <w:rPr>
+        <w:t xml:space="preserve">An arrangement of web servers that boost particularly designed records</w:t>
+      </w:r>
+      <w:r>
+        <w:rPr>
+          <w:rFonts w:ascii="Calibri" w:cs="Calibri" w:eastAsia="Calibri" w:hAnsi="Calibri"/>
+          <w:sz w:val="24"/>
+          <w:szCs w:val="24"/>
+          <w:rtl w:val="0"/>
+        </w:rPr>
+        <w:t xml:space="preserve">. </w:t>
+      </w:r>
+      <w:r>
+        <w:rPr>
+          <w:rFonts w:ascii="Calibri" w:cs="Calibri" w:eastAsia="Calibri" w:hAnsi="Calibri"/>
           <w:b w:val="0"/>
           <w:i w:val="0"/>
           <w:smallCaps w:val="0"/>
@@ -987,8 +1126,19 @@
           <w:u w:val="none"/>
           <w:shd w:fill="auto" w:val="clear"/>
           <w:vertAlign w:val="baseline"/>
-        </w:rPr>
-      </w:pPr>
+          <w:rtl w:val="0"/>
+        </w:rPr>
+        <w:t xml:space="preserve">Two most popular browsers people use is the Google Chrome and the Mozilla Firefox</w:t>
+      </w:r>
+      <w:r>
+        <w:rPr>
+          <w:rFonts w:ascii="Calibri" w:cs="Calibri" w:eastAsia="Calibri" w:hAnsi="Calibri"/>
+          <w:sz w:val="24"/>
+          <w:szCs w:val="24"/>
+          <w:rtl w:val="0"/>
+        </w:rPr>
+        <w:t xml:space="preserve">. </w:t>
+      </w:r>
       <w:r>
         <w:rPr>
           <w:rFonts w:ascii="Calibri" w:cs="Calibri" w:eastAsia="Calibri" w:hAnsi="Calibri"/>
@@ -1004,31 +1154,20 @@
           <w:vertAlign w:val="baseline"/>
           <w:rtl w:val="0"/>
         </w:rPr>
-        <w:t xml:space="preserve">Information framework that enables records to be associated with different reports </w:t>
-      </w:r>
-    </w:p>
-    <w:p>
-      <w:pPr>
-        <w:keepNext w:val="0"/>
-        <w:keepLines w:val="0"/>
-        <w:widowControl w:val="1"/>
-        <w:numPr>
-          <w:ilvl w:val="0"/>
-          <w:numId w:val="2"/>
-        </w:numPr>
-        <w:pBdr>
-          <w:top w:space="0" w:sz="0" w:val="nil"/>
-          <w:left w:space="0" w:sz="0" w:val="nil"/>
-          <w:bottom w:space="0" w:sz="0" w:val="nil"/>
-          <w:right w:space="0" w:sz="0" w:val="nil"/>
-          <w:between w:space="0" w:sz="0" w:val="nil"/>
-        </w:pBdr>
-        <w:shd w:fill="auto" w:val="clear"/>
-        <w:spacing w:after="0" w:before="0" w:line="360" w:lineRule="auto"/>
-        <w:ind w:left="720" w:right="0" w:hanging="360"/>
-        <w:contextualSpacing w:val="1"/>
-        <w:jc w:val="left"/>
-        <w:rPr>
+        <w:t xml:space="preserve">There are a few applications called Web programs that make it simple to get to the World Wide Web</w:t>
+      </w:r>
+      <w:r>
+        <w:rPr>
+          <w:rFonts w:ascii="Calibri" w:cs="Calibri" w:eastAsia="Calibri" w:hAnsi="Calibri"/>
+          <w:sz w:val="24"/>
+          <w:szCs w:val="24"/>
+          <w:rtl w:val="0"/>
+        </w:rPr>
+        <w:t xml:space="preserve">. </w:t>
+      </w:r>
+      <w:r>
+        <w:rPr>
+          <w:rFonts w:ascii="Calibri" w:cs="Calibri" w:eastAsia="Calibri" w:hAnsi="Calibri"/>
           <w:b w:val="0"/>
           <w:i w:val="0"/>
           <w:smallCaps w:val="0"/>
@@ -1039,492 +1178,9 @@
           <w:u w:val="none"/>
           <w:shd w:fill="auto" w:val="clear"/>
           <w:vertAlign w:val="baseline"/>
-        </w:rPr>
-      </w:pPr>
-      <w:r>
-        <w:rPr>
-          <w:rFonts w:ascii="Calibri" w:cs="Calibri" w:eastAsia="Calibri" w:hAnsi="Calibri"/>
-          <w:b w:val="0"/>
-          <w:i w:val="0"/>
-          <w:smallCaps w:val="0"/>
-          <w:strike w:val="0"/>
-          <w:color w:val="000000"/>
-          <w:sz w:val="24"/>
-          <w:szCs w:val="24"/>
-          <w:u w:val="none"/>
-          <w:shd w:fill="auto" w:val="clear"/>
-          <w:vertAlign w:val="baseline"/>
-          <w:rtl w:val="0"/>
-        </w:rPr>
-        <w:t xml:space="preserve">A game plan of web servers that lift especially composed records.</w:t>
-      </w:r>
-    </w:p>
-    <w:p>
-      <w:pPr>
-        <w:keepNext w:val="0"/>
-        <w:keepLines w:val="0"/>
-        <w:widowControl w:val="1"/>
-        <w:numPr>
-          <w:ilvl w:val="0"/>
-          <w:numId w:val="2"/>
-        </w:numPr>
-        <w:pBdr>
-          <w:top w:space="0" w:sz="0" w:val="nil"/>
-          <w:left w:space="0" w:sz="0" w:val="nil"/>
-          <w:bottom w:space="0" w:sz="0" w:val="nil"/>
-          <w:right w:space="0" w:sz="0" w:val="nil"/>
-          <w:between w:space="0" w:sz="0" w:val="nil"/>
-        </w:pBdr>
-        <w:shd w:fill="auto" w:val="clear"/>
-        <w:spacing w:after="0" w:before="0" w:line="360" w:lineRule="auto"/>
-        <w:ind w:left="720" w:right="0" w:hanging="360"/>
-        <w:contextualSpacing w:val="1"/>
-        <w:jc w:val="left"/>
-        <w:rPr>
-          <w:b w:val="0"/>
-          <w:i w:val="0"/>
-          <w:smallCaps w:val="0"/>
-          <w:strike w:val="0"/>
-          <w:color w:val="000000"/>
-          <w:sz w:val="24"/>
-          <w:szCs w:val="24"/>
-          <w:u w:val="none"/>
-          <w:shd w:fill="auto" w:val="clear"/>
-          <w:vertAlign w:val="baseline"/>
-        </w:rPr>
-      </w:pPr>
-      <w:r>
-        <w:rPr>
-          <w:rFonts w:ascii="Calibri" w:cs="Calibri" w:eastAsia="Calibri" w:hAnsi="Calibri"/>
-          <w:b w:val="0"/>
-          <w:i w:val="0"/>
-          <w:smallCaps w:val="0"/>
-          <w:strike w:val="0"/>
-          <w:color w:val="000000"/>
-          <w:sz w:val="24"/>
-          <w:szCs w:val="24"/>
-          <w:u w:val="none"/>
-          <w:shd w:fill="auto" w:val="clear"/>
-          <w:vertAlign w:val="baseline"/>
-          <w:rtl w:val="0"/>
-        </w:rPr>
-        <w:t xml:space="preserve">Two most prominent programs individuals utilize is the Google Chrome and the Mozilla Firefox.</w:t>
-      </w:r>
-    </w:p>
-    <w:p>
-      <w:pPr>
-        <w:keepNext w:val="0"/>
-        <w:keepLines w:val="0"/>
-        <w:widowControl w:val="1"/>
-        <w:numPr>
-          <w:ilvl w:val="0"/>
-          <w:numId w:val="2"/>
-        </w:numPr>
-        <w:pBdr>
-          <w:top w:space="0" w:sz="0" w:val="nil"/>
-          <w:left w:space="0" w:sz="0" w:val="nil"/>
-          <w:bottom w:space="0" w:sz="0" w:val="nil"/>
-          <w:right w:space="0" w:sz="0" w:val="nil"/>
-          <w:between w:space="0" w:sz="0" w:val="nil"/>
-        </w:pBdr>
-        <w:shd w:fill="auto" w:val="clear"/>
-        <w:spacing w:after="0" w:before="0" w:line="360" w:lineRule="auto"/>
-        <w:ind w:left="720" w:right="0" w:hanging="360"/>
-        <w:contextualSpacing w:val="1"/>
-        <w:jc w:val="left"/>
-        <w:rPr>
-          <w:b w:val="0"/>
-          <w:i w:val="0"/>
-          <w:smallCaps w:val="0"/>
-          <w:strike w:val="0"/>
-          <w:color w:val="000000"/>
-          <w:sz w:val="24"/>
-          <w:szCs w:val="24"/>
-          <w:u w:val="none"/>
-          <w:shd w:fill="auto" w:val="clear"/>
-          <w:vertAlign w:val="baseline"/>
-        </w:rPr>
-      </w:pPr>
-      <w:r>
-        <w:rPr>
-          <w:rFonts w:ascii="Calibri" w:cs="Calibri" w:eastAsia="Calibri" w:hAnsi="Calibri"/>
-          <w:b w:val="0"/>
-          <w:i w:val="0"/>
-          <w:smallCaps w:val="0"/>
-          <w:strike w:val="0"/>
-          <w:color w:val="000000"/>
-          <w:sz w:val="24"/>
-          <w:szCs w:val="24"/>
-          <w:u w:val="none"/>
-          <w:shd w:fill="auto" w:val="clear"/>
-          <w:vertAlign w:val="baseline"/>
-          <w:rtl w:val="0"/>
-        </w:rPr>
-        <w:t xml:space="preserve">There are a couple of utilizations called Web programs that make it easy to get to the Internet. </w:t>
-      </w:r>
-    </w:p>
-    <w:p>
-      <w:pPr>
-        <w:keepNext w:val="0"/>
-        <w:keepLines w:val="0"/>
-        <w:widowControl w:val="1"/>
-        <w:numPr>
-          <w:ilvl w:val="0"/>
-          <w:numId w:val="2"/>
-        </w:numPr>
-        <w:pBdr>
-          <w:top w:space="0" w:sz="0" w:val="nil"/>
-          <w:left w:space="0" w:sz="0" w:val="nil"/>
-          <w:bottom w:space="0" w:sz="0" w:val="nil"/>
-          <w:right w:space="0" w:sz="0" w:val="nil"/>
-          <w:between w:space="0" w:sz="0" w:val="nil"/>
-        </w:pBdr>
-        <w:shd w:fill="auto" w:val="clear"/>
-        <w:spacing w:after="0" w:before="0" w:line="360" w:lineRule="auto"/>
-        <w:ind w:left="720" w:right="0" w:hanging="360"/>
-        <w:contextualSpacing w:val="1"/>
-        <w:jc w:val="left"/>
-        <w:rPr>
-          <w:b w:val="0"/>
-          <w:i w:val="0"/>
-          <w:smallCaps w:val="0"/>
-          <w:strike w:val="0"/>
-          <w:color w:val="000000"/>
-          <w:sz w:val="24"/>
-          <w:szCs w:val="24"/>
-          <w:u w:val="none"/>
-          <w:shd w:fill="auto" w:val="clear"/>
-          <w:vertAlign w:val="baseline"/>
-        </w:rPr>
-      </w:pPr>
-      <w:r>
-        <w:rPr>
-          <w:rFonts w:ascii="Calibri" w:cs="Calibri" w:eastAsia="Calibri" w:hAnsi="Calibri"/>
-          <w:b w:val="0"/>
-          <w:i w:val="0"/>
-          <w:smallCaps w:val="0"/>
-          <w:strike w:val="0"/>
-          <w:color w:val="000000"/>
-          <w:sz w:val="24"/>
-          <w:szCs w:val="24"/>
-          <w:u w:val="none"/>
-          <w:shd w:fill="auto" w:val="clear"/>
-          <w:vertAlign w:val="baseline"/>
-          <w:rtl w:val="0"/>
-        </w:rPr>
-        <w:t xml:space="preserve">All critical Web districts have adjusted their substance layout and change approach to manage oblige the rapidly extending division of the people getting to the Internet from little screen phones as opposed to broad screen work area and cell phones.</w:t>
-      </w:r>
-    </w:p>
-    <w:p>
-      <w:pPr>
-        <w:keepNext w:val="0"/>
-        <w:keepLines w:val="0"/>
-        <w:widowControl w:val="1"/>
-        <w:numPr>
-          <w:ilvl w:val="0"/>
-          <w:numId w:val="2"/>
-        </w:numPr>
-        <w:pBdr>
-          <w:top w:space="0" w:sz="0" w:val="nil"/>
-          <w:left w:space="0" w:sz="0" w:val="nil"/>
-          <w:bottom w:space="0" w:sz="0" w:val="nil"/>
-          <w:right w:space="0" w:sz="0" w:val="nil"/>
-          <w:between w:space="0" w:sz="0" w:val="nil"/>
-        </w:pBdr>
-        <w:shd w:fill="auto" w:val="clear"/>
-        <w:spacing w:after="0" w:before="0" w:line="360" w:lineRule="auto"/>
-        <w:ind w:left="720" w:right="0" w:hanging="360"/>
-        <w:contextualSpacing w:val="1"/>
-        <w:jc w:val="left"/>
-        <w:rPr>
-          <w:b w:val="0"/>
-          <w:i w:val="0"/>
-          <w:smallCaps w:val="0"/>
-          <w:strike w:val="0"/>
-          <w:color w:val="000000"/>
-          <w:sz w:val="24"/>
-          <w:szCs w:val="24"/>
-          <w:u w:val="none"/>
-          <w:shd w:fill="auto" w:val="clear"/>
-          <w:vertAlign w:val="baseline"/>
-        </w:rPr>
-      </w:pPr>
-      <w:r>
-        <w:rPr>
-          <w:rFonts w:ascii="Calibri" w:cs="Calibri" w:eastAsia="Calibri" w:hAnsi="Calibri"/>
-          <w:b w:val="0"/>
-          <w:i w:val="0"/>
-          <w:smallCaps w:val="0"/>
-          <w:strike w:val="0"/>
-          <w:color w:val="000000"/>
-          <w:sz w:val="24"/>
-          <w:szCs w:val="24"/>
-          <w:u w:val="none"/>
-          <w:shd w:fill="auto" w:val="clear"/>
-          <w:vertAlign w:val="baseline"/>
-          <w:rtl w:val="0"/>
-        </w:rPr>
-        <w:t xml:space="preserve">Information system that allows documents to be connected to other documents</w:t>
-      </w:r>
-    </w:p>
-    <w:p>
-      <w:pPr>
-        <w:keepNext w:val="0"/>
-        <w:keepLines w:val="0"/>
-        <w:widowControl w:val="1"/>
-        <w:numPr>
-          <w:ilvl w:val="0"/>
-          <w:numId w:val="2"/>
-        </w:numPr>
-        <w:pBdr>
-          <w:top w:space="0" w:sz="0" w:val="nil"/>
-          <w:left w:space="0" w:sz="0" w:val="nil"/>
-          <w:bottom w:space="0" w:sz="0" w:val="nil"/>
-          <w:right w:space="0" w:sz="0" w:val="nil"/>
-          <w:between w:space="0" w:sz="0" w:val="nil"/>
-        </w:pBdr>
-        <w:shd w:fill="auto" w:val="clear"/>
-        <w:spacing w:after="0" w:before="0" w:line="360" w:lineRule="auto"/>
-        <w:ind w:left="720" w:right="0" w:hanging="360"/>
-        <w:contextualSpacing w:val="1"/>
-        <w:jc w:val="left"/>
-        <w:rPr>
-          <w:b w:val="0"/>
-          <w:i w:val="0"/>
-          <w:smallCaps w:val="0"/>
-          <w:strike w:val="0"/>
-          <w:color w:val="000000"/>
-          <w:sz w:val="24"/>
-          <w:szCs w:val="24"/>
-          <w:u w:val="none"/>
-          <w:shd w:fill="auto" w:val="clear"/>
-          <w:vertAlign w:val="baseline"/>
-        </w:rPr>
-      </w:pPr>
-      <w:r>
-        <w:rPr>
-          <w:rFonts w:ascii="Calibri" w:cs="Calibri" w:eastAsia="Calibri" w:hAnsi="Calibri"/>
-          <w:b w:val="0"/>
-          <w:i w:val="0"/>
-          <w:smallCaps w:val="0"/>
-          <w:strike w:val="0"/>
-          <w:color w:val="000000"/>
-          <w:sz w:val="24"/>
-          <w:szCs w:val="24"/>
-          <w:u w:val="none"/>
-          <w:shd w:fill="auto" w:val="clear"/>
-          <w:vertAlign w:val="baseline"/>
-          <w:rtl w:val="0"/>
-        </w:rPr>
-        <w:t xml:space="preserve">A system of internet serves that support especially formatted documents</w:t>
-      </w:r>
-    </w:p>
-    <w:p>
-      <w:pPr>
-        <w:keepNext w:val="0"/>
-        <w:keepLines w:val="0"/>
-        <w:widowControl w:val="1"/>
-        <w:numPr>
-          <w:ilvl w:val="0"/>
-          <w:numId w:val="2"/>
-        </w:numPr>
-        <w:pBdr>
-          <w:top w:space="0" w:sz="0" w:val="nil"/>
-          <w:left w:space="0" w:sz="0" w:val="nil"/>
-          <w:bottom w:space="0" w:sz="0" w:val="nil"/>
-          <w:right w:space="0" w:sz="0" w:val="nil"/>
-          <w:between w:space="0" w:sz="0" w:val="nil"/>
-        </w:pBdr>
-        <w:shd w:fill="auto" w:val="clear"/>
-        <w:spacing w:after="0" w:before="0" w:line="360" w:lineRule="auto"/>
-        <w:ind w:left="720" w:right="0" w:hanging="360"/>
-        <w:contextualSpacing w:val="1"/>
-        <w:jc w:val="left"/>
-        <w:rPr>
-          <w:b w:val="0"/>
-          <w:i w:val="0"/>
-          <w:smallCaps w:val="0"/>
-          <w:strike w:val="0"/>
-          <w:color w:val="000000"/>
-          <w:sz w:val="24"/>
-          <w:szCs w:val="24"/>
-          <w:u w:val="none"/>
-          <w:shd w:fill="auto" w:val="clear"/>
-          <w:vertAlign w:val="baseline"/>
-        </w:rPr>
-      </w:pPr>
-      <w:r>
-        <w:rPr>
-          <w:rFonts w:ascii="Calibri" w:cs="Calibri" w:eastAsia="Calibri" w:hAnsi="Calibri"/>
-          <w:b w:val="0"/>
-          <w:i w:val="0"/>
-          <w:smallCaps w:val="0"/>
-          <w:strike w:val="0"/>
-          <w:color w:val="000000"/>
-          <w:sz w:val="24"/>
-          <w:szCs w:val="24"/>
-          <w:u w:val="none"/>
-          <w:shd w:fill="auto" w:val="clear"/>
-          <w:vertAlign w:val="baseline"/>
-          <w:rtl w:val="0"/>
-        </w:rPr>
-        <w:t xml:space="preserve">An arrangement of web servers that boost particularly designed records</w:t>
-      </w:r>
-    </w:p>
-    <w:p>
-      <w:pPr>
-        <w:keepNext w:val="0"/>
-        <w:keepLines w:val="0"/>
-        <w:widowControl w:val="1"/>
-        <w:numPr>
-          <w:ilvl w:val="0"/>
-          <w:numId w:val="2"/>
-        </w:numPr>
-        <w:pBdr>
-          <w:top w:space="0" w:sz="0" w:val="nil"/>
-          <w:left w:space="0" w:sz="0" w:val="nil"/>
-          <w:bottom w:space="0" w:sz="0" w:val="nil"/>
-          <w:right w:space="0" w:sz="0" w:val="nil"/>
-          <w:between w:space="0" w:sz="0" w:val="nil"/>
-        </w:pBdr>
-        <w:shd w:fill="auto" w:val="clear"/>
-        <w:spacing w:after="0" w:before="0" w:line="360" w:lineRule="auto"/>
-        <w:ind w:left="720" w:right="0" w:hanging="360"/>
-        <w:contextualSpacing w:val="1"/>
-        <w:jc w:val="left"/>
-        <w:rPr>
-          <w:b w:val="0"/>
-          <w:i w:val="0"/>
-          <w:smallCaps w:val="0"/>
-          <w:strike w:val="0"/>
-          <w:color w:val="000000"/>
-          <w:sz w:val="24"/>
-          <w:szCs w:val="24"/>
-          <w:u w:val="none"/>
-          <w:shd w:fill="auto" w:val="clear"/>
-          <w:vertAlign w:val="baseline"/>
-        </w:rPr>
-      </w:pPr>
-      <w:r>
-        <w:rPr>
-          <w:rFonts w:ascii="Calibri" w:cs="Calibri" w:eastAsia="Calibri" w:hAnsi="Calibri"/>
-          <w:b w:val="0"/>
-          <w:i w:val="0"/>
-          <w:smallCaps w:val="0"/>
-          <w:strike w:val="0"/>
-          <w:color w:val="000000"/>
-          <w:sz w:val="24"/>
-          <w:szCs w:val="24"/>
-          <w:u w:val="none"/>
-          <w:shd w:fill="auto" w:val="clear"/>
-          <w:vertAlign w:val="baseline"/>
-          <w:rtl w:val="0"/>
-        </w:rPr>
-        <w:t xml:space="preserve">Two most popular browsers people use is the Google Chrome and the Mozilla Firefox</w:t>
-      </w:r>
-    </w:p>
-    <w:p>
-      <w:pPr>
-        <w:keepNext w:val="0"/>
-        <w:keepLines w:val="0"/>
-        <w:widowControl w:val="1"/>
-        <w:numPr>
-          <w:ilvl w:val="0"/>
-          <w:numId w:val="2"/>
-        </w:numPr>
-        <w:pBdr>
-          <w:top w:space="0" w:sz="0" w:val="nil"/>
-          <w:left w:space="0" w:sz="0" w:val="nil"/>
-          <w:bottom w:space="0" w:sz="0" w:val="nil"/>
-          <w:right w:space="0" w:sz="0" w:val="nil"/>
-          <w:between w:space="0" w:sz="0" w:val="nil"/>
-        </w:pBdr>
-        <w:shd w:fill="auto" w:val="clear"/>
-        <w:spacing w:after="0" w:before="0" w:line="360" w:lineRule="auto"/>
-        <w:ind w:left="720" w:right="0" w:hanging="360"/>
-        <w:contextualSpacing w:val="1"/>
-        <w:jc w:val="left"/>
-        <w:rPr>
-          <w:b w:val="0"/>
-          <w:i w:val="0"/>
-          <w:smallCaps w:val="0"/>
-          <w:strike w:val="0"/>
-          <w:color w:val="000000"/>
-          <w:sz w:val="24"/>
-          <w:szCs w:val="24"/>
-          <w:u w:val="none"/>
-          <w:shd w:fill="auto" w:val="clear"/>
-          <w:vertAlign w:val="baseline"/>
-        </w:rPr>
-      </w:pPr>
-      <w:r>
-        <w:rPr>
-          <w:rFonts w:ascii="Calibri" w:cs="Calibri" w:eastAsia="Calibri" w:hAnsi="Calibri"/>
-          <w:b w:val="0"/>
-          <w:i w:val="0"/>
-          <w:smallCaps w:val="0"/>
-          <w:strike w:val="0"/>
-          <w:color w:val="000000"/>
-          <w:sz w:val="24"/>
-          <w:szCs w:val="24"/>
-          <w:u w:val="none"/>
-          <w:shd w:fill="auto" w:val="clear"/>
-          <w:vertAlign w:val="baseline"/>
-          <w:rtl w:val="0"/>
-        </w:rPr>
-        <w:t xml:space="preserve">There are a few applications called Web programs that make it simple to get to the World Wide Web</w:t>
-      </w:r>
-    </w:p>
-    <w:p>
-      <w:pPr>
-        <w:keepNext w:val="0"/>
-        <w:keepLines w:val="0"/>
-        <w:widowControl w:val="1"/>
-        <w:numPr>
-          <w:ilvl w:val="0"/>
-          <w:numId w:val="2"/>
-        </w:numPr>
-        <w:pBdr>
-          <w:top w:space="0" w:sz="0" w:val="nil"/>
-          <w:left w:space="0" w:sz="0" w:val="nil"/>
-          <w:bottom w:space="0" w:sz="0" w:val="nil"/>
-          <w:right w:space="0" w:sz="0" w:val="nil"/>
-          <w:between w:space="0" w:sz="0" w:val="nil"/>
-        </w:pBdr>
-        <w:shd w:fill="auto" w:val="clear"/>
-        <w:spacing w:after="0" w:before="0" w:line="360" w:lineRule="auto"/>
-        <w:ind w:left="720" w:right="0" w:hanging="360"/>
-        <w:contextualSpacing w:val="1"/>
-        <w:jc w:val="left"/>
-        <w:rPr>
-          <w:b w:val="0"/>
-          <w:i w:val="0"/>
-          <w:smallCaps w:val="0"/>
-          <w:strike w:val="0"/>
-          <w:color w:val="000000"/>
-          <w:sz w:val="24"/>
-          <w:szCs w:val="24"/>
-          <w:u w:val="none"/>
-          <w:shd w:fill="auto" w:val="clear"/>
-          <w:vertAlign w:val="baseline"/>
-        </w:rPr>
-      </w:pPr>
-      <w:r>
-        <w:rPr>
-          <w:rFonts w:ascii="Calibri" w:cs="Calibri" w:eastAsia="Calibri" w:hAnsi="Calibri"/>
-          <w:b w:val="0"/>
-          <w:i w:val="0"/>
-          <w:smallCaps w:val="0"/>
-          <w:strike w:val="0"/>
-          <w:color w:val="000000"/>
-          <w:sz w:val="24"/>
-          <w:szCs w:val="24"/>
-          <w:u w:val="none"/>
-          <w:shd w:fill="auto" w:val="clear"/>
-          <w:vertAlign w:val="baseline"/>
-          <w:rtl w:val="0"/>
-        </w:rPr>
-        <w:t xml:space="preserve">All significant Web locales have balanced their substance outline and improvement way to deal with oblige the quickly expanding division of the populace getting to the Web from little screen telephones rather than extensive screen desktop and smart phones.</w:t>
+          <w:rtl w:val="0"/>
+        </w:rPr>
+        <w:t xml:space="preserve">All significant Web locales have balanced their substance outline and improvement way to deal with oblige the quickly expanding division of the populace getting to the Web from little screen telephones rather than extensive screen desktop and smartphones.</w:t>
       </w:r>
     </w:p>
     <w:p>
@@ -2306,121 +1962,8 @@
       </w:rPr>
     </w:lvl>
   </w:abstractNum>
-  <w:abstractNum w:abstractNumId="2">
-    <w:lvl w:ilvl="0">
-      <w:start w:val="1"/>
-      <w:numFmt w:val="bullet"/>
-      <w:lvlText w:val="●"/>
-      <w:lvlJc w:val="left"/>
-      <w:pPr>
-        <w:ind w:left="720" w:hanging="360"/>
-      </w:pPr>
-      <w:rPr>
-        <w:rFonts w:ascii="Noto Sans Symbols" w:cs="Noto Sans Symbols" w:eastAsia="Noto Sans Symbols" w:hAnsi="Noto Sans Symbols"/>
-      </w:rPr>
-    </w:lvl>
-    <w:lvl w:ilvl="1">
-      <w:start w:val="1"/>
-      <w:numFmt w:val="bullet"/>
-      <w:lvlText w:val="o"/>
-      <w:lvlJc w:val="left"/>
-      <w:pPr>
-        <w:ind w:left="1440" w:hanging="360"/>
-      </w:pPr>
-      <w:rPr>
-        <w:rFonts w:ascii="Courier New" w:cs="Courier New" w:eastAsia="Courier New" w:hAnsi="Courier New"/>
-      </w:rPr>
-    </w:lvl>
-    <w:lvl w:ilvl="2">
-      <w:start w:val="1"/>
-      <w:numFmt w:val="bullet"/>
-      <w:lvlText w:val="▪"/>
-      <w:lvlJc w:val="left"/>
-      <w:pPr>
-        <w:ind w:left="2160" w:hanging="360"/>
-      </w:pPr>
-      <w:rPr>
-        <w:rFonts w:ascii="Noto Sans Symbols" w:cs="Noto Sans Symbols" w:eastAsia="Noto Sans Symbols" w:hAnsi="Noto Sans Symbols"/>
-      </w:rPr>
-    </w:lvl>
-    <w:lvl w:ilvl="3">
-      <w:start w:val="1"/>
-      <w:numFmt w:val="bullet"/>
-      <w:lvlText w:val="●"/>
-      <w:lvlJc w:val="left"/>
-      <w:pPr>
-        <w:ind w:left="2880" w:hanging="360"/>
-      </w:pPr>
-      <w:rPr>
-        <w:rFonts w:ascii="Noto Sans Symbols" w:cs="Noto Sans Symbols" w:eastAsia="Noto Sans Symbols" w:hAnsi="Noto Sans Symbols"/>
-      </w:rPr>
-    </w:lvl>
-    <w:lvl w:ilvl="4">
-      <w:start w:val="1"/>
-      <w:numFmt w:val="bullet"/>
-      <w:lvlText w:val="o"/>
-      <w:lvlJc w:val="left"/>
-      <w:pPr>
-        <w:ind w:left="3600" w:hanging="360"/>
-      </w:pPr>
-      <w:rPr>
-        <w:rFonts w:ascii="Courier New" w:cs="Courier New" w:eastAsia="Courier New" w:hAnsi="Courier New"/>
-      </w:rPr>
-    </w:lvl>
-    <w:lvl w:ilvl="5">
-      <w:start w:val="1"/>
-      <w:numFmt w:val="bullet"/>
-      <w:lvlText w:val="▪"/>
-      <w:lvlJc w:val="left"/>
-      <w:pPr>
-        <w:ind w:left="4320" w:hanging="360"/>
-      </w:pPr>
-      <w:rPr>
-        <w:rFonts w:ascii="Noto Sans Symbols" w:cs="Noto Sans Symbols" w:eastAsia="Noto Sans Symbols" w:hAnsi="Noto Sans Symbols"/>
-      </w:rPr>
-    </w:lvl>
-    <w:lvl w:ilvl="6">
-      <w:start w:val="1"/>
-      <w:numFmt w:val="bullet"/>
-      <w:lvlText w:val="●"/>
-      <w:lvlJc w:val="left"/>
-      <w:pPr>
-        <w:ind w:left="5040" w:hanging="360"/>
-      </w:pPr>
-      <w:rPr>
-        <w:rFonts w:ascii="Noto Sans Symbols" w:cs="Noto Sans Symbols" w:eastAsia="Noto Sans Symbols" w:hAnsi="Noto Sans Symbols"/>
-      </w:rPr>
-    </w:lvl>
-    <w:lvl w:ilvl="7">
-      <w:start w:val="1"/>
-      <w:numFmt w:val="bullet"/>
-      <w:lvlText w:val="o"/>
-      <w:lvlJc w:val="left"/>
-      <w:pPr>
-        <w:ind w:left="5760" w:hanging="360"/>
-      </w:pPr>
-      <w:rPr>
-        <w:rFonts w:ascii="Courier New" w:cs="Courier New" w:eastAsia="Courier New" w:hAnsi="Courier New"/>
-      </w:rPr>
-    </w:lvl>
-    <w:lvl w:ilvl="8">
-      <w:start w:val="1"/>
-      <w:numFmt w:val="bullet"/>
-      <w:lvlText w:val="▪"/>
-      <w:lvlJc w:val="left"/>
-      <w:pPr>
-        <w:ind w:left="6480" w:hanging="360"/>
-      </w:pPr>
-      <w:rPr>
-        <w:rFonts w:ascii="Noto Sans Symbols" w:cs="Noto Sans Symbols" w:eastAsia="Noto Sans Symbols" w:hAnsi="Noto Sans Symbols"/>
-      </w:rPr>
-    </w:lvl>
-  </w:abstractNum>
   <w:num w:numId="1">
     <w:abstractNumId w:val="1"/>
-  </w:num>
-  <w:num w:numId="2">
-    <w:abstractNumId w:val="2"/>
   </w:num>
 </w:numbering>
 </file>

</xml_diff>